<commit_message>
Neo4j db structure reported
</commit_message>
<xml_diff>
--- a/Documentation/PokeMongo Documentation - CopiaMirco.docx
+++ b/Documentation/PokeMongo Documentation - CopiaMirco.docx
@@ -14215,17 +14215,435 @@
     <w:p/>
     <w:p/>
     <w:p>
+      <w:pPr>
+        <w:pStyle w:val="Titolo3"/>
+      </w:pPr>
       <w:r>
         <w:t>3.3.2 Entities handled</w:t>
       </w:r>
     </w:p>
-    <w:p>
+    <w:p/>
+    <w:p>
+      <w:pPr>
+        <w:jc w:val="both"/>
+        <w:rPr>
+          <w:sz w:val="28"/>
+          <w:szCs w:val="28"/>
+        </w:rPr>
+      </w:pPr>
+      <w:r>
+        <w:rPr>
+          <w:sz w:val="28"/>
+          <w:szCs w:val="28"/>
+        </w:rPr>
+        <w:t xml:space="preserve">The </w:t>
+      </w:r>
+      <w:r>
+        <w:rPr>
+          <w:sz w:val="28"/>
+          <w:szCs w:val="28"/>
+        </w:rPr>
+        <w:t>Graph</w:t>
+      </w:r>
+      <w:r>
+        <w:rPr>
+          <w:sz w:val="28"/>
+          <w:szCs w:val="28"/>
+        </w:rPr>
+        <w:t xml:space="preserve"> Database stores all the information needed to build the NETWORK INFRASTRUCTURE of the application:</w:t>
+      </w:r>
+    </w:p>
+    <w:p>
+      <w:pPr>
+        <w:pStyle w:val="Paragrafoelenco"/>
+        <w:numPr>
+          <w:ilvl w:val="0"/>
+          <w:numId w:val="14"/>
+        </w:numPr>
+        <w:jc w:val="both"/>
+        <w:rPr>
+          <w:sz w:val="28"/>
+          <w:szCs w:val="28"/>
+        </w:rPr>
+      </w:pPr>
+      <w:r>
+        <w:rPr>
+          <w:sz w:val="28"/>
+          <w:szCs w:val="28"/>
+        </w:rPr>
+        <w:t>User’s usernames and country</w:t>
+      </w:r>
+    </w:p>
+    <w:p>
+      <w:pPr>
+        <w:pStyle w:val="Paragrafoelenco"/>
+        <w:numPr>
+          <w:ilvl w:val="0"/>
+          <w:numId w:val="14"/>
+        </w:numPr>
+        <w:jc w:val="both"/>
+        <w:rPr>
+          <w:sz w:val="28"/>
+          <w:szCs w:val="28"/>
+        </w:rPr>
+      </w:pPr>
+      <w:r>
+        <w:rPr>
+          <w:sz w:val="28"/>
+          <w:szCs w:val="28"/>
+        </w:rPr>
+        <w:t>Pokémon’s name (+other attributes discussed in the paragraph 3.4)</w:t>
+      </w:r>
+    </w:p>
+    <w:p>
+      <w:pPr>
+        <w:pStyle w:val="Paragrafoelenco"/>
+        <w:numPr>
+          <w:ilvl w:val="0"/>
+          <w:numId w:val="14"/>
+        </w:numPr>
+        <w:jc w:val="both"/>
+        <w:rPr>
+          <w:sz w:val="28"/>
+          <w:szCs w:val="28"/>
+        </w:rPr>
+      </w:pPr>
+      <w:r>
+        <w:rPr>
+          <w:sz w:val="28"/>
+          <w:szCs w:val="28"/>
+        </w:rPr>
+        <w:t>Post’s creation date and content</w:t>
+      </w:r>
+    </w:p>
+    <w:p>
+      <w:pPr>
+        <w:pStyle w:val="Paragrafoelenco"/>
+        <w:numPr>
+          <w:ilvl w:val="0"/>
+          <w:numId w:val="14"/>
+        </w:numPr>
+        <w:jc w:val="both"/>
+        <w:rPr>
+          <w:sz w:val="28"/>
+          <w:szCs w:val="28"/>
+        </w:rPr>
+      </w:pPr>
+      <w:r>
+        <w:rPr>
+          <w:sz w:val="28"/>
+          <w:szCs w:val="28"/>
+        </w:rPr>
+        <w:t>HAS relationships for team handling, storing also the chosen slot for consistency checking</w:t>
+      </w:r>
+    </w:p>
+    <w:p>
+      <w:pPr>
+        <w:pStyle w:val="Paragrafoelenco"/>
+        <w:numPr>
+          <w:ilvl w:val="0"/>
+          <w:numId w:val="14"/>
+        </w:numPr>
+        <w:jc w:val="both"/>
+        <w:rPr>
+          <w:sz w:val="28"/>
+          <w:szCs w:val="28"/>
+        </w:rPr>
+      </w:pPr>
+      <w:r>
+        <w:rPr>
+          <w:sz w:val="28"/>
+          <w:szCs w:val="28"/>
+        </w:rPr>
+        <w:lastRenderedPageBreak/>
+        <w:t>LIKES relationships between a User and a Pokémon, for favorites handling</w:t>
+      </w:r>
+    </w:p>
+    <w:p>
+      <w:pPr>
+        <w:pStyle w:val="Paragrafoelenco"/>
+        <w:numPr>
+          <w:ilvl w:val="0"/>
+          <w:numId w:val="14"/>
+        </w:numPr>
+        <w:jc w:val="both"/>
+        <w:rPr>
+          <w:sz w:val="28"/>
+          <w:szCs w:val="28"/>
+        </w:rPr>
+      </w:pPr>
+      <w:r>
+        <w:rPr>
+          <w:sz w:val="28"/>
+          <w:szCs w:val="28"/>
+        </w:rPr>
+        <w:t>FOLLOWS relationships between users</w:t>
+      </w:r>
+    </w:p>
+    <w:p>
+      <w:pPr>
+        <w:pStyle w:val="Paragrafoelenco"/>
+        <w:numPr>
+          <w:ilvl w:val="0"/>
+          <w:numId w:val="14"/>
+        </w:numPr>
+        <w:jc w:val="both"/>
+        <w:rPr>
+          <w:sz w:val="28"/>
+          <w:szCs w:val="28"/>
+        </w:rPr>
+      </w:pPr>
+      <w:r>
+        <w:rPr>
+          <w:sz w:val="28"/>
+          <w:szCs w:val="28"/>
+        </w:rPr>
+        <w:t>TOPIC relationships between a Post and a Pokémon, in order to see the posts written about a specific Pokémon</w:t>
+      </w:r>
+    </w:p>
+    <w:p>
+      <w:pPr>
+        <w:pStyle w:val="Paragrafoelenco"/>
+        <w:numPr>
+          <w:ilvl w:val="0"/>
+          <w:numId w:val="14"/>
+        </w:numPr>
+        <w:jc w:val="both"/>
+        <w:rPr>
+          <w:sz w:val="28"/>
+          <w:szCs w:val="28"/>
+        </w:rPr>
+      </w:pPr>
+      <w:r>
+        <w:rPr>
+          <w:sz w:val="28"/>
+          <w:szCs w:val="28"/>
+        </w:rPr>
+        <w:t xml:space="preserve">TOPIC relationships also between a Post and another Post, in order to visualize the comments to a Post  </w:t>
+      </w:r>
+    </w:p>
+    <w:p>
+      <w:pPr>
+        <w:pStyle w:val="Paragrafoelenco"/>
+        <w:numPr>
+          <w:ilvl w:val="0"/>
+          <w:numId w:val="14"/>
+        </w:numPr>
+        <w:jc w:val="both"/>
+        <w:rPr>
+          <w:sz w:val="28"/>
+          <w:szCs w:val="28"/>
+        </w:rPr>
+      </w:pPr>
+      <w:r>
+        <w:rPr>
+          <w:sz w:val="28"/>
+          <w:szCs w:val="28"/>
+        </w:rPr>
+        <w:t>CREATED relationships between a User and a Post to map the owner of each post/comment</w:t>
+      </w:r>
+    </w:p>
+    <w:p/>
+    <w:p/>
+    <w:p/>
+    <w:p>
+      <w:pPr>
+        <w:pStyle w:val="Titolo3"/>
+      </w:pPr>
       <w:r>
         <w:t xml:space="preserve">3.3.3 Graph Structure  </w:t>
       </w:r>
     </w:p>
     <w:p>
       <w:r>
+        <w:rPr>
+          <w:noProof/>
+        </w:rPr>
+        <w:drawing>
+          <wp:anchor distT="0" distB="0" distL="114300" distR="114300" simplePos="0" relativeHeight="251726848" behindDoc="1" locked="0" layoutInCell="1" allowOverlap="1" wp14:anchorId="440991DB" wp14:editId="013497A7">
+            <wp:simplePos x="0" y="0"/>
+            <wp:positionH relativeFrom="margin">
+              <wp:align>right</wp:align>
+            </wp:positionH>
+            <wp:positionV relativeFrom="paragraph">
+              <wp:posOffset>254000</wp:posOffset>
+            </wp:positionV>
+            <wp:extent cx="6115685" cy="2760345"/>
+            <wp:effectExtent l="0" t="0" r="0" b="1905"/>
+            <wp:wrapTight wrapText="bothSides">
+              <wp:wrapPolygon edited="0">
+                <wp:start x="0" y="0"/>
+                <wp:lineTo x="0" y="21466"/>
+                <wp:lineTo x="21530" y="21466"/>
+                <wp:lineTo x="21530" y="0"/>
+                <wp:lineTo x="0" y="0"/>
+              </wp:wrapPolygon>
+            </wp:wrapTight>
+            <wp:docPr id="16" name="Immagine 16"/>
+            <wp:cNvGraphicFramePr>
+              <a:graphicFrameLocks xmlns:a="http://schemas.openxmlformats.org/drawingml/2006/main" noChangeAspect="1"/>
+            </wp:cNvGraphicFramePr>
+            <a:graphic xmlns:a="http://schemas.openxmlformats.org/drawingml/2006/main">
+              <a:graphicData uri="http://schemas.openxmlformats.org/drawingml/2006/picture">
+                <pic:pic xmlns:pic="http://schemas.openxmlformats.org/drawingml/2006/picture">
+                  <pic:nvPicPr>
+                    <pic:cNvPr id="16" name="Immagine 16"/>
+                    <pic:cNvPicPr/>
+                  </pic:nvPicPr>
+                  <pic:blipFill rotWithShape="1">
+                    <a:blip r:embed="rId24">
+                      <a:extLst>
+                        <a:ext uri="{28A0092B-C50C-407E-A947-70E740481C1C}">
+                          <a14:useLocalDpi xmlns:a14="http://schemas.microsoft.com/office/drawing/2010/main" val="0"/>
+                        </a:ext>
+                      </a:extLst>
+                    </a:blip>
+                    <a:srcRect l="5637" t="19052" r="2738" b="14005"/>
+                    <a:stretch/>
+                  </pic:blipFill>
+                  <pic:spPr bwMode="auto">
+                    <a:xfrm>
+                      <a:off x="0" y="0"/>
+                      <a:ext cx="6138370" cy="2770691"/>
+                    </a:xfrm>
+                    <a:prstGeom prst="rect">
+                      <a:avLst/>
+                    </a:prstGeom>
+                    <a:ln>
+                      <a:noFill/>
+                    </a:ln>
+                    <a:extLst>
+                      <a:ext uri="{53640926-AAD7-44D8-BBD7-CCE9431645EC}">
+                        <a14:shadowObscured xmlns:a14="http://schemas.microsoft.com/office/drawing/2010/main"/>
+                      </a:ext>
+                    </a:extLst>
+                  </pic:spPr>
+                </pic:pic>
+              </a:graphicData>
+            </a:graphic>
+            <wp14:sizeRelH relativeFrom="margin">
+              <wp14:pctWidth>0</wp14:pctWidth>
+            </wp14:sizeRelH>
+            <wp14:sizeRelV relativeFrom="margin">
+              <wp14:pctHeight>0</wp14:pctHeight>
+            </wp14:sizeRelV>
+          </wp:anchor>
+        </w:drawing>
+      </w:r>
+    </w:p>
+    <w:p>
+      <w:pPr>
+        <w:jc w:val="both"/>
+        <w:rPr>
+          <w:sz w:val="28"/>
+          <w:szCs w:val="28"/>
+        </w:rPr>
+      </w:pPr>
+      <w:r>
+        <w:rPr>
+          <w:sz w:val="28"/>
+          <w:szCs w:val="28"/>
+        </w:rPr>
+        <w:t xml:space="preserve">In the previous image a </w:t>
+      </w:r>
+      <w:r>
+        <w:rPr>
+          <w:sz w:val="28"/>
+          <w:szCs w:val="28"/>
+        </w:rPr>
+        <w:t xml:space="preserve">portion of the graph structure </w:t>
+      </w:r>
+      <w:r>
+        <w:rPr>
+          <w:sz w:val="28"/>
+          <w:szCs w:val="28"/>
+        </w:rPr>
+        <w:t>is reported</w:t>
+      </w:r>
+      <w:r>
+        <w:rPr>
+          <w:sz w:val="28"/>
+          <w:szCs w:val="28"/>
+        </w:rPr>
+        <w:t xml:space="preserve">. </w:t>
+      </w:r>
+    </w:p>
+    <w:p>
+      <w:pPr>
+        <w:jc w:val="both"/>
+        <w:rPr>
+          <w:sz w:val="28"/>
+          <w:szCs w:val="28"/>
+        </w:rPr>
+      </w:pPr>
+      <w:r>
+        <w:rPr>
+          <w:sz w:val="28"/>
+          <w:szCs w:val="28"/>
+        </w:rPr>
+        <w:t>Pokémon nodes are pink, user ones are green, blue nodes represent posts.</w:t>
+      </w:r>
+    </w:p>
+    <w:p>
+      <w:pPr>
+        <w:jc w:val="both"/>
+        <w:rPr>
+          <w:sz w:val="28"/>
+          <w:szCs w:val="28"/>
+        </w:rPr>
+      </w:pPr>
+      <w:r>
+        <w:rPr>
+          <w:sz w:val="28"/>
+          <w:szCs w:val="28"/>
+        </w:rPr>
+        <w:t>//</w:t>
+      </w:r>
+      <w:proofErr w:type="spellStart"/>
+      <w:r>
+        <w:rPr>
+          <w:sz w:val="28"/>
+          <w:szCs w:val="28"/>
+        </w:rPr>
+        <w:t>mettere</w:t>
+      </w:r>
+      <w:proofErr w:type="spellEnd"/>
+      <w:r>
+        <w:rPr>
+          <w:sz w:val="28"/>
+          <w:szCs w:val="28"/>
+        </w:rPr>
+        <w:t xml:space="preserve"> </w:t>
+      </w:r>
+      <w:proofErr w:type="spellStart"/>
+      <w:r>
+        <w:rPr>
+          <w:sz w:val="28"/>
+          <w:szCs w:val="28"/>
+        </w:rPr>
+        <w:t>gli</w:t>
+      </w:r>
+      <w:proofErr w:type="spellEnd"/>
+      <w:r>
+        <w:rPr>
+          <w:sz w:val="28"/>
+          <w:szCs w:val="28"/>
+        </w:rPr>
+        <w:t xml:space="preserve"> </w:t>
+      </w:r>
+      <w:proofErr w:type="spellStart"/>
+      <w:r>
+        <w:rPr>
+          <w:sz w:val="28"/>
+          <w:szCs w:val="28"/>
+        </w:rPr>
+        <w:t>attributi</w:t>
+      </w:r>
+      <w:proofErr w:type="spellEnd"/>
+    </w:p>
+    <w:p/>
+    <w:p>
+      <w:r>
         <w:t>3.3.4 Indexes</w:t>
       </w:r>
     </w:p>
@@ -14263,34 +14681,34 @@
     </w:p>
     <w:p>
       <w:r>
+        <w:t>3.5.5 Pros and drawbacks</w:t>
+      </w:r>
+    </w:p>
+    <w:p/>
+    <w:p>
+      <w:r>
+        <w:t>3.6 Clients, servers, daemon threads</w:t>
+      </w:r>
+    </w:p>
+    <w:p/>
+    <w:p>
+      <w:r>
+        <w:t>3.</w:t>
+      </w:r>
+      <w:r>
+        <w:t>7</w:t>
+      </w:r>
+      <w:r>
+        <w:t xml:space="preserve"> Technologies and frameworks</w:t>
+      </w:r>
+    </w:p>
+    <w:p>
+      <w:pPr>
+        <w:pStyle w:val="Titolo1"/>
+      </w:pPr>
+      <w:bookmarkStart w:id="17" w:name="_Toc59093187"/>
+      <w:r>
         <w:lastRenderedPageBreak/>
-        <w:t>3.5.5 Pros and drawbacks</w:t>
-      </w:r>
-    </w:p>
-    <w:p/>
-    <w:p>
-      <w:r>
-        <w:t>3.6 Clients, servers, daemon threads</w:t>
-      </w:r>
-    </w:p>
-    <w:p/>
-    <w:p>
-      <w:r>
-        <w:t>3.</w:t>
-      </w:r>
-      <w:r>
-        <w:t>7</w:t>
-      </w:r>
-      <w:r>
-        <w:t xml:space="preserve"> Technologies and frameworks</w:t>
-      </w:r>
-    </w:p>
-    <w:p>
-      <w:pPr>
-        <w:pStyle w:val="Titolo1"/>
-      </w:pPr>
-      <w:bookmarkStart w:id="17" w:name="_Toc59093187"/>
-      <w:r>
         <w:t>4 Implementation Stage</w:t>
       </w:r>
       <w:bookmarkEnd w:id="17"/>
@@ -15134,7 +15552,7 @@
   <w:abstractNum w:abstractNumId="5" w15:restartNumberingAfterBreak="0">
     <w:nsid w:val="3D1B70CF"/>
     <w:multiLevelType w:val="hybridMultilevel"/>
-    <w:tmpl w:val="E43EDC9A"/>
+    <w:tmpl w:val="E72C1F74"/>
     <w:lvl w:ilvl="0" w:tplc="04100001">
       <w:start w:val="1"/>
       <w:numFmt w:val="bullet"/>

</xml_diff>